<commit_message>
finsihed with report, removed bugs
</commit_message>
<xml_diff>
--- a/writeUp.docx
+++ b/writeUp.docx
@@ -25,19 +25,7 @@
           <w:sz w:val="20"/>
           <w:szCs w:val="20"/>
         </w:rPr>
-        <w:t>Ti</w:t>
-      </w:r>
-      <w:bookmarkStart w:id="0" w:name="_GoBack"/>
-      <w:bookmarkEnd w:id="0"/>
-      <w:r>
-        <w:rPr>
-          <w:rFonts w:ascii="Times New Roman" w:hAnsi="Times New Roman" w:cs="Times New Roman"/>
-          <w:b/>
-          <w:bCs/>
-          <w:sz w:val="20"/>
-          <w:szCs w:val="20"/>
-        </w:rPr>
-        <w:t>me and Space Complexities</w:t>
+        <w:t>Time and Space Complexities</w:t>
       </w:r>
     </w:p>
     <w:tbl>
@@ -1696,7 +1684,7 @@
           <w:sz w:val="20"/>
           <w:szCs w:val="20"/>
         </w:rPr>
-        <w:t>unretrictedAlignment</w:t>
+        <w:t>unrestrictedAlignment</w:t>
       </w:r>
       <w:proofErr w:type="spellEnd"/>
       <w:r>
@@ -1962,7 +1950,19 @@
           <w:sz w:val="20"/>
           <w:szCs w:val="20"/>
         </w:rPr>
-        <w:t>bandedAlignment</w:t>
+        <w:t>bandedAlignmen</w:t>
+      </w:r>
+      <w:bookmarkStart w:id="0" w:name="_GoBack"/>
+      <w:bookmarkEnd w:id="0"/>
+      <w:r>
+        <w:rPr>
+          <w:rFonts w:ascii="Times New Roman" w:hAnsi="Times New Roman" w:cs="Times New Roman"/>
+          <w:b/>
+          <w:bCs/>
+          <w:sz w:val="20"/>
+          <w:szCs w:val="20"/>
+        </w:rPr>
+        <w:t>t</w:t>
       </w:r>
       <w:proofErr w:type="spellEnd"/>
     </w:p>
@@ -6409,25 +6409,7 @@
           <w:sz w:val="18"/>
           <w:szCs w:val="18"/>
         </w:rPr>
-        <w:t>n</w:t>
-      </w:r>
-      <w:r>
-        <w:rPr>
-          <w:rFonts w:ascii="Consolas" w:eastAsia="Times New Roman" w:hAnsi="Consolas" w:cs="Times New Roman"/>
-          <w:color w:val="2AA198"/>
-          <w:sz w:val="18"/>
-          <w:szCs w:val="18"/>
-        </w:rPr>
-        <w:t xml:space="preserve"> </w:t>
-      </w:r>
-      <w:r>
-        <w:rPr>
-          <w:rFonts w:ascii="Consolas" w:eastAsia="Times New Roman" w:hAnsi="Consolas" w:cs="Times New Roman"/>
-          <w:color w:val="2AA198"/>
-          <w:sz w:val="18"/>
-          <w:szCs w:val="18"/>
-        </w:rPr>
-        <w:t>the length of the </w:t>
+        <w:t>n the length of the </w:t>
       </w:r>
       <w:r>
         <w:rPr>
@@ -7062,79 +7044,8 @@
           <w:sz w:val="18"/>
           <w:szCs w:val="18"/>
         </w:rPr>
-        <w:t>self, </w:t>
-      </w:r>
-      <w:proofErr w:type="spellStart"/>
-      <w:r>
-        <w:rPr>
-          <w:rFonts w:ascii="Consolas" w:eastAsia="Times New Roman" w:hAnsi="Consolas" w:cs="Times New Roman"/>
-          <w:color w:val="BBBBBB"/>
-          <w:sz w:val="18"/>
-          <w:szCs w:val="18"/>
-        </w:rPr>
-        <w:t>horizontalSeq</w:t>
-      </w:r>
-      <w:proofErr w:type="spellEnd"/>
-      <w:r>
-        <w:rPr>
-          <w:rFonts w:ascii="Consolas" w:eastAsia="Times New Roman" w:hAnsi="Consolas" w:cs="Times New Roman"/>
-          <w:color w:val="BBBBBB"/>
-          <w:sz w:val="18"/>
-          <w:szCs w:val="18"/>
-        </w:rPr>
-        <w:t>, </w:t>
-      </w:r>
-      <w:proofErr w:type="spellStart"/>
-      <w:r>
-        <w:rPr>
-          <w:rFonts w:ascii="Consolas" w:eastAsia="Times New Roman" w:hAnsi="Consolas" w:cs="Times New Roman"/>
-          <w:color w:val="BBBBBB"/>
-          <w:sz w:val="18"/>
-          <w:szCs w:val="18"/>
-        </w:rPr>
-        <w:t>verticalSeq</w:t>
-      </w:r>
-      <w:proofErr w:type="spellEnd"/>
-      <w:r>
-        <w:rPr>
-          <w:rFonts w:ascii="Consolas" w:eastAsia="Times New Roman" w:hAnsi="Consolas" w:cs="Times New Roman"/>
-          <w:color w:val="BBBBBB"/>
-          <w:sz w:val="18"/>
-          <w:szCs w:val="18"/>
-        </w:rPr>
-        <w:t>, </w:t>
-      </w:r>
-      <w:proofErr w:type="spellStart"/>
-      <w:r>
-        <w:rPr>
-          <w:rFonts w:ascii="Consolas" w:eastAsia="Times New Roman" w:hAnsi="Consolas" w:cs="Times New Roman"/>
-          <w:color w:val="BBBBBB"/>
-          <w:sz w:val="18"/>
-          <w:szCs w:val="18"/>
-        </w:rPr>
-        <w:t>fromArray</w:t>
-      </w:r>
-      <w:proofErr w:type="spellEnd"/>
-      <w:r>
-        <w:rPr>
-          <w:rFonts w:ascii="Consolas" w:eastAsia="Times New Roman" w:hAnsi="Consolas" w:cs="Times New Roman"/>
-          <w:color w:val="BBBBBB"/>
-          <w:sz w:val="18"/>
-          <w:szCs w:val="18"/>
-        </w:rPr>
-        <w:t>, </w:t>
-      </w:r>
-      <w:proofErr w:type="spellStart"/>
-      <w:r>
-        <w:rPr>
-          <w:rFonts w:ascii="Consolas" w:eastAsia="Times New Roman" w:hAnsi="Consolas" w:cs="Times New Roman"/>
-          <w:color w:val="BBBBBB"/>
-          <w:sz w:val="18"/>
-          <w:szCs w:val="18"/>
-        </w:rPr>
-        <w:t>align_length</w:t>
-      </w:r>
-      <w:proofErr w:type="spellEnd"/>
+        <w:t>self, horizontalSeq, verticalSeq, fromArray, align_length</w:t>
+      </w:r>
       <w:r>
         <w:rPr>
           <w:rFonts w:ascii="Consolas" w:eastAsia="Times New Roman" w:hAnsi="Consolas" w:cs="Times New Roman"/>
@@ -24893,6 +24804,7 @@
   <w:style w:type="character" w:default="1" w:styleId="DefaultParagraphFont">
     <w:name w:val="Default Paragraph Font"/>
     <w:uiPriority w:val="1"/>
+    <w:semiHidden/>
     <w:unhideWhenUsed/>
   </w:style>
   <w:style w:type="table" w:default="1" w:styleId="TableNormal">

</xml_diff>